<commit_message>
new chages to node app
</commit_message>
<xml_diff>
--- a/nodeJs-notes.docx
+++ b/nodeJs-notes.docx
@@ -2,6 +2,48 @@
 <file path=word/document.xml><?xml version="1.0" encoding="utf-8"?>
 <w:document xmlns:wpc="http://schemas.microsoft.com/office/word/2010/wordprocessingCanvas" xmlns:cx="http://schemas.microsoft.com/office/drawing/2014/chartex" xmlns:cx1="http://schemas.microsoft.com/office/drawing/2015/9/8/chartex" xmlns:cx2="http://schemas.microsoft.com/office/drawing/2015/10/21/chartex" xmlns:cx3="http://schemas.microsoft.com/office/drawing/2016/5/9/chartex" xmlns:cx4="http://schemas.microsoft.com/office/drawing/2016/5/10/chartex" xmlns:cx5="http://schemas.microsoft.com/office/drawing/2016/5/11/chartex" xmlns:cx6="http://schemas.microsoft.com/office/drawing/2016/5/12/chartex" xmlns:cx7="http://schemas.microsoft.com/office/drawing/2016/5/13/chartex" xmlns:cx8="http://schemas.microsoft.com/office/drawing/2016/5/14/chartex" xmlns:mc="http://schemas.openxmlformats.org/markup-compatibility/2006" xmlns:aink="http://schemas.microsoft.com/office/drawing/2016/ink" xmlns:am3d="http://schemas.microsoft.com/office/drawing/2017/model3d" xmlns:o="urn:schemas-microsoft-com:office:office" xmlns:oel="http://schemas.microsoft.com/office/2019/extlst" xmlns:r="http://schemas.openxmlformats.org/officeDocument/2006/relationships" xmlns:m="http://schemas.openxmlformats.org/officeDocument/2006/math" xmlns:v="urn:schemas-microsoft-com:vml" xmlns:wp14="http://schemas.microsoft.com/office/word/2010/wordprocessingDrawing" xmlns:wp="http://schemas.openxmlformats.org/drawingml/2006/wordprocessingDrawing" xmlns:w10="urn:schemas-microsoft-com:office:word" xmlns:w="http://schemas.openxmlformats.org/wordprocessingml/2006/main" xmlns:w14="http://schemas.microsoft.com/office/word/2010/wordml" xmlns:w15="http://schemas.microsoft.com/office/word/2012/wordml" xmlns:w16cex="http://schemas.microsoft.com/office/word/2018/wordml/cex" xmlns:w16cid="http://schemas.microsoft.com/office/word/2016/wordml/cid" xmlns:w16="http://schemas.microsoft.com/office/word/2018/wordml" xmlns:w16du="http://schemas.microsoft.com/office/word/2023/wordml/word16du" xmlns:w16sdtdh="http://schemas.microsoft.com/office/word/2020/wordml/sdtdatahash" xmlns:w16sdtfl="http://schemas.microsoft.com/office/word/2024/wordml/sdtformatlock" xmlns:w16se="http://schemas.microsoft.com/office/word/2015/wordml/symex" xmlns:wpg="http://schemas.microsoft.com/office/word/2010/wordprocessingGroup" xmlns:wpi="http://schemas.microsoft.com/office/word/2010/wordprocessingInk" xmlns:wne="http://schemas.microsoft.com/office/word/2006/wordml" xmlns:wps="http://schemas.microsoft.com/office/word/2010/wordprocessingShape" mc:Ignorable="w14 w15 w16se w16cid w16 w16cex w16sdtdh w16sdtfl w16du wp14">
   <w:body>
+    <w:p>
+      <w:pPr>
+        <w:rPr>
+          <w:b/>
+          <w:bCs/>
+          <w:sz w:val="28"/>
+          <w:szCs w:val="28"/>
+        </w:rPr>
+      </w:pPr>
+      <w:r>
+        <w:rPr>
+          <w:b/>
+          <w:bCs/>
+          <w:sz w:val="28"/>
+          <w:szCs w:val="28"/>
+        </w:rPr>
+        <w:t>What is NodeJS?</w:t>
+      </w:r>
+    </w:p>
+    <w:p>
+      <w:pPr>
+        <w:rPr>
+          <w:sz w:val="24"/>
+          <w:szCs w:val="24"/>
+        </w:rPr>
+      </w:pPr>
+      <w:r>
+        <w:rPr>
+          <w:sz w:val="24"/>
+          <w:szCs w:val="24"/>
+        </w:rPr>
+        <w:t>Node.js is a runtime environment that allows JavaScript to run outside the browser for building server-side applications.</w:t>
+      </w:r>
+    </w:p>
+    <w:p>
+      <w:pPr>
+        <w:rPr>
+          <w:sz w:val="24"/>
+          <w:szCs w:val="24"/>
+        </w:rPr>
+      </w:pPr>
+    </w:p>
     <w:p>
       <w:pPr>
         <w:rPr>
@@ -132,7 +174,23 @@
           <w:sz w:val="24"/>
           <w:szCs w:val="24"/>
         </w:rPr>
-        <w:t>Nodejs uses the CommonJS Module standard implementation in its module ecosystem. </w:t>
+        <w:t>Nodejs uses the </w:t>
+      </w:r>
+      <w:proofErr w:type="spellStart"/>
+      <w:r>
+        <w:rPr>
+          <w:sz w:val="24"/>
+          <w:szCs w:val="24"/>
+        </w:rPr>
+        <w:t>CommonJS</w:t>
+      </w:r>
+      <w:proofErr w:type="spellEnd"/>
+      <w:r>
+        <w:rPr>
+          <w:sz w:val="24"/>
+          <w:szCs w:val="24"/>
+        </w:rPr>
+        <w:t xml:space="preserve"> Module standard implementation in its module ecosystem. </w:t>
       </w:r>
     </w:p>
     <w:p>
@@ -252,12 +310,37 @@
           <w:szCs w:val="24"/>
         </w:rPr>
       </w:pPr>
-      <w:r>
-        <w:rPr>
-          <w:sz w:val="24"/>
-          <w:szCs w:val="24"/>
-        </w:rPr>
-        <w:t xml:space="preserve">const fs = require('fs'); </w:t>
+      <w:proofErr w:type="spellStart"/>
+      <w:r>
+        <w:rPr>
+          <w:sz w:val="24"/>
+          <w:szCs w:val="24"/>
+        </w:rPr>
+        <w:t>const</w:t>
+      </w:r>
+      <w:proofErr w:type="spellEnd"/>
+      <w:r>
+        <w:rPr>
+          <w:sz w:val="24"/>
+          <w:szCs w:val="24"/>
+        </w:rPr>
+        <w:t xml:space="preserve"> fs = require('</w:t>
+      </w:r>
+      <w:proofErr w:type="spellStart"/>
+      <w:r>
+        <w:rPr>
+          <w:sz w:val="24"/>
+          <w:szCs w:val="24"/>
+        </w:rPr>
+        <w:t>fs'</w:t>
+      </w:r>
+      <w:proofErr w:type="spellEnd"/>
+      <w:r>
+        <w:rPr>
+          <w:sz w:val="24"/>
+          <w:szCs w:val="24"/>
+        </w:rPr>
+        <w:t xml:space="preserve">); </w:t>
       </w:r>
       <w:r>
         <w:rPr>
@@ -276,12 +359,23 @@
           <w:szCs w:val="24"/>
         </w:rPr>
       </w:pPr>
-      <w:r>
-        <w:rPr>
-          <w:sz w:val="24"/>
-          <w:szCs w:val="24"/>
-        </w:rPr>
-        <w:t>fs.writeFile('notes.txt', 'I love to code');</w:t>
+      <w:proofErr w:type="spellStart"/>
+      <w:proofErr w:type="gramStart"/>
+      <w:r>
+        <w:rPr>
+          <w:sz w:val="24"/>
+          <w:szCs w:val="24"/>
+        </w:rPr>
+        <w:t>fs.writeFile</w:t>
+      </w:r>
+      <w:proofErr w:type="spellEnd"/>
+      <w:proofErr w:type="gramEnd"/>
+      <w:r>
+        <w:rPr>
+          <w:sz w:val="24"/>
+          <w:szCs w:val="24"/>
+        </w:rPr>
+        <w:t>('notes.txt', 'I love to code');</w:t>
       </w:r>
     </w:p>
     <w:p>
@@ -298,28 +392,7 @@
           <w:sz w:val="24"/>
           <w:szCs w:val="24"/>
         </w:rPr>
-        <w:t>https</w:t>
-      </w:r>
-      <w:r>
-        <w:rPr>
-          <w:sz w:val="24"/>
-          <w:szCs w:val="24"/>
-        </w:rPr>
-        <w:t xml:space="preserve"> t</w:t>
-      </w:r>
-      <w:r>
-        <w:rPr>
-          <w:sz w:val="24"/>
-          <w:szCs w:val="24"/>
-        </w:rPr>
-        <w:t>o make Node.js act as an HTTPS server.</w:t>
-      </w:r>
-      <w:r>
-        <w:rPr>
-          <w:sz w:val="24"/>
-          <w:szCs w:val="24"/>
-        </w:rPr>
-        <w:t xml:space="preserve">  // </w:t>
+        <w:t xml:space="preserve">https to make Node.js act as an HTTPS server.  // </w:t>
       </w:r>
       <w:r>
         <w:rPr>
@@ -338,26 +411,21 @@
           <w:szCs w:val="24"/>
         </w:rPr>
       </w:pPr>
-      <w:r>
-        <w:rPr>
-          <w:sz w:val="24"/>
-          <w:szCs w:val="24"/>
-        </w:rPr>
-        <w:t>c</w:t>
-      </w:r>
-      <w:r>
-        <w:rPr>
-          <w:sz w:val="24"/>
-          <w:szCs w:val="24"/>
-        </w:rPr>
-        <w:t>onst path = require('path');</w:t>
-      </w:r>
-      <w:r>
-        <w:rPr>
-          <w:sz w:val="24"/>
-          <w:szCs w:val="24"/>
-        </w:rPr>
-        <w:t xml:space="preserve"> // </w:t>
+      <w:proofErr w:type="spellStart"/>
+      <w:r>
+        <w:rPr>
+          <w:sz w:val="24"/>
+          <w:szCs w:val="24"/>
+        </w:rPr>
+        <w:t>const</w:t>
+      </w:r>
+      <w:proofErr w:type="spellEnd"/>
+      <w:r>
+        <w:rPr>
+          <w:sz w:val="24"/>
+          <w:szCs w:val="24"/>
+        </w:rPr>
+        <w:t xml:space="preserve"> path = require('path'); // </w:t>
       </w:r>
       <w:r>
         <w:rPr>
@@ -376,12 +444,55 @@
           <w:szCs w:val="24"/>
         </w:rPr>
       </w:pPr>
-      <w:r>
-        <w:rPr>
-          <w:sz w:val="24"/>
-          <w:szCs w:val="24"/>
-        </w:rPr>
-        <w:t>const pathobj = path.parse(__filename);</w:t>
+      <w:proofErr w:type="spellStart"/>
+      <w:r>
+        <w:rPr>
+          <w:sz w:val="24"/>
+          <w:szCs w:val="24"/>
+        </w:rPr>
+        <w:t>const</w:t>
+      </w:r>
+      <w:proofErr w:type="spellEnd"/>
+      <w:r>
+        <w:rPr>
+          <w:sz w:val="24"/>
+          <w:szCs w:val="24"/>
+        </w:rPr>
+        <w:t xml:space="preserve"> </w:t>
+      </w:r>
+      <w:proofErr w:type="spellStart"/>
+      <w:r>
+        <w:rPr>
+          <w:sz w:val="24"/>
+          <w:szCs w:val="24"/>
+        </w:rPr>
+        <w:t>pathobj</w:t>
+      </w:r>
+      <w:proofErr w:type="spellEnd"/>
+      <w:r>
+        <w:rPr>
+          <w:sz w:val="24"/>
+          <w:szCs w:val="24"/>
+        </w:rPr>
+        <w:t xml:space="preserve"> = </w:t>
+      </w:r>
+      <w:proofErr w:type="spellStart"/>
+      <w:proofErr w:type="gramStart"/>
+      <w:r>
+        <w:rPr>
+          <w:sz w:val="24"/>
+          <w:szCs w:val="24"/>
+        </w:rPr>
+        <w:t>path.parse</w:t>
+      </w:r>
+      <w:proofErr w:type="spellEnd"/>
+      <w:proofErr w:type="gramEnd"/>
+      <w:r>
+        <w:rPr>
+          <w:sz w:val="24"/>
+          <w:szCs w:val="24"/>
+        </w:rPr>
+        <w:t>(__filename);</w:t>
       </w:r>
     </w:p>
     <w:p>
@@ -440,6 +551,7 @@
           <w:sz w:val="24"/>
           <w:szCs w:val="24"/>
         </w:rPr>
+        <w:lastRenderedPageBreak/>
         <w:drawing>
           <wp:inline distT="0" distB="0" distL="0" distR="0" wp14:anchorId="224E76DE" wp14:editId="62003CE7">
             <wp:extent cx="4259283" cy="2129642"/>
@@ -505,7 +617,6 @@
           <w:sz w:val="24"/>
           <w:szCs w:val="24"/>
         </w:rPr>
-        <w:lastRenderedPageBreak/>
         <w:t>Middleware-based</w:t>
       </w:r>
       <w:r>
@@ -624,7 +735,47 @@
           <w:sz w:val="28"/>
           <w:szCs w:val="28"/>
         </w:rPr>
-        <w:t>What are the Routing structure of ExpressJs?</w:t>
+        <w:t xml:space="preserve">What </w:t>
+      </w:r>
+      <w:proofErr w:type="gramStart"/>
+      <w:r>
+        <w:rPr>
+          <w:b/>
+          <w:bCs/>
+          <w:sz w:val="28"/>
+          <w:szCs w:val="28"/>
+        </w:rPr>
+        <w:t>are</w:t>
+      </w:r>
+      <w:proofErr w:type="gramEnd"/>
+      <w:r>
+        <w:rPr>
+          <w:b/>
+          <w:bCs/>
+          <w:sz w:val="28"/>
+          <w:szCs w:val="28"/>
+        </w:rPr>
+        <w:t xml:space="preserve"> the Routing structure of </w:t>
+      </w:r>
+      <w:proofErr w:type="spellStart"/>
+      <w:r>
+        <w:rPr>
+          <w:b/>
+          <w:bCs/>
+          <w:sz w:val="28"/>
+          <w:szCs w:val="28"/>
+        </w:rPr>
+        <w:t>ExpressJs</w:t>
+      </w:r>
+      <w:proofErr w:type="spellEnd"/>
+      <w:r>
+        <w:rPr>
+          <w:b/>
+          <w:bCs/>
+          <w:sz w:val="28"/>
+          <w:szCs w:val="28"/>
+        </w:rPr>
+        <w:t>?</w:t>
       </w:r>
     </w:p>
     <w:p>
@@ -653,12 +804,30 @@
           <w:szCs w:val="24"/>
         </w:rPr>
       </w:pPr>
-      <w:r>
-        <w:rPr>
-          <w:sz w:val="24"/>
-          <w:szCs w:val="24"/>
-        </w:rPr>
-        <w:t>app.get() - Handle GET requests</w:t>
+      <w:proofErr w:type="spellStart"/>
+      <w:proofErr w:type="gramStart"/>
+      <w:r>
+        <w:rPr>
+          <w:sz w:val="24"/>
+          <w:szCs w:val="24"/>
+        </w:rPr>
+        <w:t>app.get</w:t>
+      </w:r>
+      <w:proofErr w:type="spellEnd"/>
+      <w:r>
+        <w:rPr>
+          <w:sz w:val="24"/>
+          <w:szCs w:val="24"/>
+        </w:rPr>
+        <w:t>(</w:t>
+      </w:r>
+      <w:proofErr w:type="gramEnd"/>
+      <w:r>
+        <w:rPr>
+          <w:sz w:val="24"/>
+          <w:szCs w:val="24"/>
+        </w:rPr>
+        <w:t>) - Handle GET requests</w:t>
       </w:r>
     </w:p>
     <w:p>
@@ -672,12 +841,30 @@
           <w:szCs w:val="24"/>
         </w:rPr>
       </w:pPr>
-      <w:r>
-        <w:rPr>
-          <w:sz w:val="24"/>
-          <w:szCs w:val="24"/>
-        </w:rPr>
-        <w:t>app.post() - Handle POST requests</w:t>
+      <w:proofErr w:type="spellStart"/>
+      <w:proofErr w:type="gramStart"/>
+      <w:r>
+        <w:rPr>
+          <w:sz w:val="24"/>
+          <w:szCs w:val="24"/>
+        </w:rPr>
+        <w:t>app.post</w:t>
+      </w:r>
+      <w:proofErr w:type="spellEnd"/>
+      <w:r>
+        <w:rPr>
+          <w:sz w:val="24"/>
+          <w:szCs w:val="24"/>
+        </w:rPr>
+        <w:t>(</w:t>
+      </w:r>
+      <w:proofErr w:type="gramEnd"/>
+      <w:r>
+        <w:rPr>
+          <w:sz w:val="24"/>
+          <w:szCs w:val="24"/>
+        </w:rPr>
+        <w:t>) - Handle POST requests</w:t>
       </w:r>
     </w:p>
     <w:p>
@@ -691,12 +878,30 @@
           <w:szCs w:val="24"/>
         </w:rPr>
       </w:pPr>
-      <w:r>
-        <w:rPr>
-          <w:sz w:val="24"/>
-          <w:szCs w:val="24"/>
-        </w:rPr>
-        <w:t>app.put() - Handle PUT requests</w:t>
+      <w:proofErr w:type="spellStart"/>
+      <w:proofErr w:type="gramStart"/>
+      <w:r>
+        <w:rPr>
+          <w:sz w:val="24"/>
+          <w:szCs w:val="24"/>
+        </w:rPr>
+        <w:t>app.put</w:t>
+      </w:r>
+      <w:proofErr w:type="spellEnd"/>
+      <w:r>
+        <w:rPr>
+          <w:sz w:val="24"/>
+          <w:szCs w:val="24"/>
+        </w:rPr>
+        <w:t>(</w:t>
+      </w:r>
+      <w:proofErr w:type="gramEnd"/>
+      <w:r>
+        <w:rPr>
+          <w:sz w:val="24"/>
+          <w:szCs w:val="24"/>
+        </w:rPr>
+        <w:t>) - Handle PUT requests</w:t>
       </w:r>
     </w:p>
     <w:p>
@@ -710,12 +915,23 @@
           <w:szCs w:val="24"/>
         </w:rPr>
       </w:pPr>
-      <w:r>
-        <w:rPr>
-          <w:sz w:val="24"/>
-          <w:szCs w:val="24"/>
-        </w:rPr>
-        <w:t>app.patch() – Update particular fields</w:t>
+      <w:proofErr w:type="spellStart"/>
+      <w:proofErr w:type="gramStart"/>
+      <w:r>
+        <w:rPr>
+          <w:sz w:val="24"/>
+          <w:szCs w:val="24"/>
+        </w:rPr>
+        <w:t>app.patch</w:t>
+      </w:r>
+      <w:proofErr w:type="spellEnd"/>
+      <w:proofErr w:type="gramEnd"/>
+      <w:r>
+        <w:rPr>
+          <w:sz w:val="24"/>
+          <w:szCs w:val="24"/>
+        </w:rPr>
+        <w:t>() – Update particular fields</w:t>
       </w:r>
     </w:p>
     <w:p>
@@ -729,12 +945,23 @@
           <w:szCs w:val="24"/>
         </w:rPr>
       </w:pPr>
-      <w:r>
-        <w:rPr>
-          <w:sz w:val="24"/>
-          <w:szCs w:val="24"/>
-        </w:rPr>
-        <w:t>app.delete() - Handle DELETE requests</w:t>
+      <w:proofErr w:type="spellStart"/>
+      <w:proofErr w:type="gramStart"/>
+      <w:r>
+        <w:rPr>
+          <w:sz w:val="24"/>
+          <w:szCs w:val="24"/>
+        </w:rPr>
+        <w:t>app.delete</w:t>
+      </w:r>
+      <w:proofErr w:type="spellEnd"/>
+      <w:proofErr w:type="gramEnd"/>
+      <w:r>
+        <w:rPr>
+          <w:sz w:val="24"/>
+          <w:szCs w:val="24"/>
+        </w:rPr>
+        <w:t>() - Handle DELETE requests</w:t>
       </w:r>
     </w:p>
     <w:p/>

</xml_diff>